<commit_message>
Changed prescription maps to UShortPixel.cs
git-svn-id: http://Marc-PC/svn/Full@313 85f15e0e-5137-b144-a863-98bd542365a3
</commit_message>
<xml_diff>
--- a/trunk/biomass-harvest/trunk/deploy/docs/LANDIS-II Biomass Harvest v2.0 User Guide.docx
+++ b/trunk/biomass-harvest/trunk/deploy/docs/LANDIS-II Biomass Harvest v2.0 User Guide.docx
@@ -1157,16 +1157,6 @@
     </w:p>
     <w:p>
       <w:pPr>
-        <w:autoSpaceDE w:val="0"/>
-        <w:autoSpaceDN w:val="0"/>
-        <w:adjustRightInd w:val="0"/>
-        <w:rPr>
-          <w:color w:val="000000"/>
-        </w:rPr>
-      </w:pPr>
-    </w:p>
-    <w:p>
-      <w:pPr>
         <w:pStyle w:val="textbody"/>
       </w:pPr>
       <w:r>
@@ -1234,7 +1224,78 @@
         <w:t>.</w:t>
       </w:r>
       <w:r>
-        <w:t xml:space="preserve">  Output maps units are now kg/ha.  Event log units are now Mg biomass removed AND Mg/ha biomass removed per damaged site.</w:t>
+        <w:t xml:space="preserve">  Output maps units are now </w:t>
+      </w:r>
+      <w:r>
+        <w:rPr>
+          <w:b/>
+        </w:rPr>
+        <w:t>kg</w:t>
+      </w:r>
+      <w:r>
+        <w:rPr>
+          <w:b/>
+        </w:rPr>
+        <w:t xml:space="preserve"> </w:t>
+      </w:r>
+      <w:r>
+        <w:rPr>
+          <w:b/>
+        </w:rPr>
+        <w:t>ha</w:t>
+      </w:r>
+      <w:r>
+        <w:rPr>
+          <w:b/>
+          <w:vertAlign w:val="superscript"/>
+        </w:rPr>
+        <w:t>-1</w:t>
+      </w:r>
+      <w:r>
+        <w:t xml:space="preserve">.  Event log units are now </w:t>
+      </w:r>
+      <w:r>
+        <w:rPr>
+          <w:b/>
+        </w:rPr>
+        <w:t>Mg biomass</w:t>
+      </w:r>
+      <w:r>
+        <w:t xml:space="preserve"> removed </w:t>
+      </w:r>
+      <w:r>
+        <w:t>and</w:t>
+      </w:r>
+      <w:r>
+        <w:t xml:space="preserve"> </w:t>
+      </w:r>
+      <w:r>
+        <w:rPr>
+          <w:b/>
+        </w:rPr>
+        <w:t>Mg</w:t>
+      </w:r>
+      <w:r>
+        <w:rPr>
+          <w:b/>
+        </w:rPr>
+        <w:t xml:space="preserve"> </w:t>
+      </w:r>
+      <w:r>
+        <w:rPr>
+          <w:b/>
+        </w:rPr>
+        <w:t>ha</w:t>
+      </w:r>
+      <w:r>
+        <w:rPr>
+          <w:b/>
+          <w:vertAlign w:val="superscript"/>
+        </w:rPr>
+        <w:t>-1</w:t>
+      </w:r>
+      <w:r>
+        <w:t xml:space="preserve"> biomass removed per damaged site.</w:t>
       </w:r>
     </w:p>
     <w:p>
@@ -2005,7 +2066,7 @@
         <w:rFonts w:ascii="Arial" w:hAnsi="Arial" w:cs="Arial"/>
         <w:noProof/>
       </w:rPr>
-      <w:t>4</w:t>
+      <w:t>2</w:t>
     </w:r>
     <w:r>
       <w:rPr>

</xml_diff>

<commit_message>
Updated installer for new Base Harvest.
git-svn-id: http://Marc-PC/svn/Full@443 85f15e0e-5137-b144-a863-98bd542365a3
</commit_message>
<xml_diff>
--- a/trunk/biomass-harvest/trunk/deploy/docs/LANDIS-II Biomass Harvest v2.0 User Guide.docx
+++ b/trunk/biomass-harvest/trunk/deploy/docs/LANDIS-II Biomass Harvest v2.0 User Guide.docx
@@ -154,7 +154,7 @@
           <w:rPr>
             <w:noProof/>
           </w:rPr>
-          <w:t>February 7, 2011</w:t>
+          <w:t>July 11, 2011</w:t>
         </w:r>
       </w:fldSimple>
     </w:p>
@@ -1169,14 +1169,6 @@
       </w:pPr>
       <w:r>
         <w:t xml:space="preserve">The Biomass Harvest Extension for LANDIS-II is derived from the Base Harvest extension and therefore generally behaves the same as Base Harvest. The largest change is that Biomass Harvest supports partial thinning of cohorts; other changes are listed below. Consult the user guide for Base Harvest for further information. </w:t>
-      </w:r>
-    </w:p>
-    <w:p>
-      <w:pPr>
-        <w:pStyle w:val="textbody"/>
-      </w:pPr>
-      <w:r>
-        <w:t xml:space="preserve">Because Biomass Harvest is derived from Base Harvest, it is required that the most recent version of Base Harvest be installed prior to using Biomass Harvest. </w:t>
       </w:r>
     </w:p>
     <w:p>

</xml_diff>

<commit_message>
Added cohort initializatin check.  Updated documentation.
git-svn-id: http://Marc-PC/svn/Full@467 85f15e0e-5137-b144-a863-98bd542365a3
</commit_message>
<xml_diff>
--- a/trunk/biomass-harvest/trunk/deploy/docs/LANDIS-II Biomass Harvest v2.0 User Guide.docx
+++ b/trunk/biomass-harvest/trunk/deploy/docs/LANDIS-II Biomass Harvest v2.0 User Guide.docx
@@ -154,7 +154,7 @@
           <w:rPr>
             <w:noProof/>
           </w:rPr>
-          <w:t>July 11, 2011</w:t>
+          <w:t>November 27, 2011</w:t>
         </w:r>
       </w:fldSimple>
     </w:p>
@@ -1160,7 +1160,19 @@
         <w:pStyle w:val="textbody"/>
       </w:pPr>
       <w:r>
-        <w:t xml:space="preserve">This document describes the Biomass Harvesting extension for the LANDIS-II model. Users should read the LANDIS-II Model User’s Guide prior to reading this document. </w:t>
+        <w:t xml:space="preserve">This document </w:t>
+      </w:r>
+      <w:r>
+        <w:t>describes the Biomass Harvest</w:t>
+      </w:r>
+      <w:r>
+        <w:t xml:space="preserve"> </w:t>
+      </w:r>
+      <w:r>
+        <w:t>E</w:t>
+      </w:r>
+      <w:r>
+        <w:t xml:space="preserve">xtension for the LANDIS-II model. Users should read the LANDIS-II Model User’s Guide prior to reading this document. </w:t>
       </w:r>
     </w:p>
     <w:p>
@@ -1169,6 +1181,41 @@
       </w:pPr>
       <w:r>
         <w:t xml:space="preserve">The Biomass Harvest Extension for LANDIS-II is derived from the Base Harvest extension and therefore generally behaves the same as Base Harvest. The largest change is that Biomass Harvest supports partial thinning of cohorts; other changes are listed below. Consult the user guide for Base Harvest for further information. </w:t>
+      </w:r>
+    </w:p>
+    <w:p>
+      <w:pPr>
+        <w:pStyle w:val="textbody"/>
+      </w:pPr>
+      <w:r>
+        <w:rPr>
+          <w:b/>
+        </w:rPr>
+        <w:t>Note:</w:t>
+      </w:r>
+      <w:r>
+        <w:t xml:space="preserve">  </w:t>
+      </w:r>
+      <w:r>
+        <w:t xml:space="preserve">The Biomass Harvest Extension is </w:t>
+      </w:r>
+      <w:r>
+        <w:rPr>
+          <w:i/>
+        </w:rPr>
+        <w:t>only compatible</w:t>
+      </w:r>
+      <w:r>
+        <w:t xml:space="preserve"> with succession extensions that use the same cohort type, in this case cohorts with species, age, and aboveground biomass data.  Currently, only the Biomass Succession extension meets this criterion.  Therefore, Biomass Harvest is </w:t>
+      </w:r>
+      <w:r>
+        <w:rPr>
+          <w:i/>
+        </w:rPr>
+        <w:t>not compatible</w:t>
+      </w:r>
+      <w:r>
+        <w:t xml:space="preserve"> with either the Age-only or Century succession extensions.</w:t>
       </w:r>
     </w:p>
     <w:p>
@@ -1779,7 +1826,6 @@
         </w:rPr>
       </w:pPr>
       <w:proofErr w:type="spellStart"/>
-      <w:proofErr w:type="gramStart"/>
       <w:r>
         <w:rPr>
           <w:rFonts w:ascii="Courier New" w:hAnsi="Courier New" w:cs="Courier New"/>
@@ -1787,12 +1833,11 @@
         <w:t>acersacc</w:t>
       </w:r>
       <w:proofErr w:type="spellEnd"/>
-      <w:proofErr w:type="gramEnd"/>
       <w:r>
         <w:rPr>
           <w:rFonts w:ascii="Courier New" w:hAnsi="Courier New" w:cs="Courier New"/>
         </w:rPr>
-        <w:t xml:space="preserve"> 1-40 (50%) 50(65%) 65-70 71-107 (15%) 109 </w:t>
+        <w:t xml:space="preserve"> 1-40(50%) 50(65%) 65-70 71-107(15%) </w:t>
       </w:r>
     </w:p>
     <w:p>
@@ -1833,37 +1878,37 @@
         <w:pStyle w:val="textbody"/>
       </w:pPr>
       <w:r>
+        <w:t xml:space="preserve">The new </w:t>
+      </w:r>
+      <w:proofErr w:type="spellStart"/>
+      <w:r>
+        <w:rPr>
+          <w:rFonts w:ascii="Courier New" w:hAnsi="Courier New" w:cs="Courier New"/>
+        </w:rPr>
+        <w:t>BiomassMaps</w:t>
+      </w:r>
+      <w:proofErr w:type="spellEnd"/>
+      <w:r>
+        <w:t xml:space="preserve"> parameter comes after the </w:t>
+      </w:r>
+      <w:proofErr w:type="spellStart"/>
+      <w:r>
+        <w:rPr>
+          <w:rFonts w:ascii="Courier New" w:hAnsi="Courier New" w:cs="Courier New"/>
+        </w:rPr>
+        <w:t>PrescriptionMaps</w:t>
+      </w:r>
+      <w:proofErr w:type="spellEnd"/>
+      <w:r>
+        <w:t xml:space="preserve"> parameter.  </w:t>
+      </w:r>
+    </w:p>
+    <w:p>
+      <w:pPr>
+        <w:pStyle w:val="textbody"/>
+      </w:pPr>
+      <w:r>
         <w:lastRenderedPageBreak/>
-        <w:t xml:space="preserve">The new </w:t>
-      </w:r>
-      <w:proofErr w:type="spellStart"/>
-      <w:r>
-        <w:rPr>
-          <w:rFonts w:ascii="Courier New" w:hAnsi="Courier New" w:cs="Courier New"/>
-        </w:rPr>
-        <w:t>BiomassMaps</w:t>
-      </w:r>
-      <w:proofErr w:type="spellEnd"/>
-      <w:r>
-        <w:t xml:space="preserve"> parameter comes after the </w:t>
-      </w:r>
-      <w:proofErr w:type="spellStart"/>
-      <w:r>
-        <w:rPr>
-          <w:rFonts w:ascii="Courier New" w:hAnsi="Courier New" w:cs="Courier New"/>
-        </w:rPr>
-        <w:t>PrescriptionMaps</w:t>
-      </w:r>
-      <w:proofErr w:type="spellEnd"/>
-      <w:r>
-        <w:t xml:space="preserve"> parameter.  </w:t>
-      </w:r>
-    </w:p>
-    <w:p>
-      <w:pPr>
-        <w:pStyle w:val="textbody"/>
-      </w:pPr>
-      <w:r>
         <w:t>The parameter</w:t>
       </w:r>
       <w:r>

</xml_diff>